<commit_message>
1des sop aula06 add excel
</commit_message>
<xml_diff>
--- a/1des/sop/aula06/Lista1Exercicios.docx
+++ b/1des/sop/aula06/Lista1Exercicios.docx
@@ -70,55 +70,7 @@
           <w:sz w:val="24"/>
           <w:szCs w:val="24"/>
         </w:rPr>
-        <w:t xml:space="preserve">Suponha </w:t>
-      </w:r>
-      <w:r>
-        <w:rPr>
-          <w:rFonts w:ascii="Calibri" w:hAnsi="Calibri" w:cs="Calibri"/>
-          <w:sz w:val="24"/>
-          <w:szCs w:val="24"/>
-        </w:rPr>
-        <w:t xml:space="preserve">que </w:t>
-      </w:r>
-      <w:r>
-        <w:rPr>
-          <w:rFonts w:ascii="Calibri" w:hAnsi="Calibri" w:cs="Calibri"/>
-          <w:sz w:val="24"/>
-          <w:szCs w:val="24"/>
-        </w:rPr>
-        <w:t>as seguintes células de uma planilha eletrônica</w:t>
-      </w:r>
-      <w:r>
-        <w:rPr>
-          <w:rFonts w:ascii="Calibri" w:hAnsi="Calibri" w:cs="Calibri"/>
-          <w:sz w:val="24"/>
-          <w:szCs w:val="24"/>
-        </w:rPr>
-        <w:t xml:space="preserve"> estejam</w:t>
-      </w:r>
-      <w:r>
-        <w:rPr>
-          <w:rFonts w:ascii="Calibri" w:hAnsi="Calibri" w:cs="Calibri"/>
-          <w:sz w:val="24"/>
-          <w:szCs w:val="24"/>
-        </w:rPr>
-        <w:t xml:space="preserve"> preenchidas com números: A1=1, A2=2,</w:t>
-      </w:r>
-      <w:r>
-        <w:rPr>
-          <w:rFonts w:ascii="Calibri" w:hAnsi="Calibri" w:cs="Calibri"/>
-          <w:sz w:val="24"/>
-          <w:szCs w:val="24"/>
-        </w:rPr>
-        <w:t xml:space="preserve"> </w:t>
-      </w:r>
-      <w:r>
-        <w:rPr>
-          <w:rFonts w:ascii="Calibri" w:hAnsi="Calibri" w:cs="Calibri"/>
-          <w:sz w:val="24"/>
-          <w:szCs w:val="24"/>
-        </w:rPr>
-        <w:t>A3=</w:t>
+        <w:t>Suponha que as seguintes células de uma planilha eletrônica estejam preenchidas com números: A1=1, A2=2, A3=</w:t>
       </w:r>
       <w:proofErr w:type="gramStart"/>
       <w:r>
@@ -136,15 +88,7 @@
           <w:sz w:val="24"/>
           <w:szCs w:val="24"/>
         </w:rPr>
-        <w:t>1=4, B2=5, B3 = 6. Que valor será mostrado na célula A6 se esta tiver o conteúdo =</w:t>
-      </w:r>
-      <w:r>
-        <w:rPr>
-          <w:rFonts w:ascii="Calibri" w:hAnsi="Calibri" w:cs="Calibri"/>
-          <w:sz w:val="24"/>
-          <w:szCs w:val="24"/>
-        </w:rPr>
-        <w:t xml:space="preserve"> </w:t>
+        <w:t xml:space="preserve">1=4, B2=5, B3 = 6. Que valor será mostrado na célula A6 se esta tiver o conteúdo = </w:t>
       </w:r>
       <w:proofErr w:type="gramStart"/>
       <w:r>
@@ -336,52 +280,28 @@
           <w:sz w:val="24"/>
           <w:szCs w:val="24"/>
         </w:rPr>
-        <w:t>Três células de uma planilha Microsoft Office Excel possuem os seguintes valores: A1=400; A2=1000;</w:t>
-      </w:r>
-      <w:r>
-        <w:rPr>
-          <w:rFonts w:ascii="Calibri" w:hAnsi="Calibri" w:cs="Calibri"/>
-          <w:sz w:val="24"/>
-          <w:szCs w:val="24"/>
-        </w:rPr>
-        <w:t xml:space="preserve"> </w:t>
-      </w:r>
-      <w:r>
-        <w:rPr>
-          <w:rFonts w:ascii="Calibri" w:hAnsi="Calibri" w:cs="Calibri"/>
-          <w:sz w:val="24"/>
-          <w:szCs w:val="24"/>
-        </w:rPr>
-        <w:t>A3=2500.</w:t>
-      </w:r>
-    </w:p>
-    <w:p>
-      <w:pPr>
-        <w:autoSpaceDE w:val="0"/>
-        <w:autoSpaceDN w:val="0"/>
-        <w:adjustRightInd w:val="0"/>
-        <w:spacing w:after="0" w:line="240" w:lineRule="auto"/>
-        <w:rPr>
-          <w:rFonts w:ascii="Calibri" w:hAnsi="Calibri" w:cs="Calibri"/>
-          <w:sz w:val="24"/>
-          <w:szCs w:val="24"/>
-        </w:rPr>
-      </w:pPr>
-      <w:r>
-        <w:rPr>
-          <w:rFonts w:ascii="Calibri" w:hAnsi="Calibri" w:cs="Calibri"/>
-          <w:sz w:val="24"/>
-          <w:szCs w:val="24"/>
-        </w:rPr>
-        <w:t>Caso seja aplicada a outra célula desta mesma planilha a função</w:t>
-      </w:r>
-      <w:r>
-        <w:rPr>
-          <w:rFonts w:ascii="Calibri" w:hAnsi="Calibri" w:cs="Calibri"/>
-          <w:sz w:val="24"/>
-          <w:szCs w:val="24"/>
-        </w:rPr>
-        <w:t xml:space="preserve"> abaixo:</w:t>
+        <w:t>Três células de uma planilha Microsoft Office Excel possuem os seguintes valores: A1=400; A2=1000; A3=2500.</w:t>
+      </w:r>
+    </w:p>
+    <w:p>
+      <w:pPr>
+        <w:autoSpaceDE w:val="0"/>
+        <w:autoSpaceDN w:val="0"/>
+        <w:adjustRightInd w:val="0"/>
+        <w:spacing w:after="0" w:line="240" w:lineRule="auto"/>
+        <w:rPr>
+          <w:rFonts w:ascii="Calibri" w:hAnsi="Calibri" w:cs="Calibri"/>
+          <w:sz w:val="24"/>
+          <w:szCs w:val="24"/>
+        </w:rPr>
+      </w:pPr>
+      <w:r>
+        <w:rPr>
+          <w:rFonts w:ascii="Calibri" w:hAnsi="Calibri" w:cs="Calibri"/>
+          <w:sz w:val="24"/>
+          <w:szCs w:val="24"/>
+        </w:rPr>
+        <w:t>Caso seja aplicada a outra célula desta mesma planilha a função abaixo:</w:t>
       </w:r>
     </w:p>
     <w:p>
@@ -567,23 +487,7 @@
           <w:sz w:val="24"/>
           <w:szCs w:val="24"/>
         </w:rPr>
-        <w:t xml:space="preserve">Além de responder crie esta planilha na </w:t>
-      </w:r>
-      <w:r>
-        <w:rPr>
-          <w:rFonts w:ascii="Calibri" w:hAnsi="Calibri" w:cs="Calibri"/>
-          <w:sz w:val="24"/>
-          <w:szCs w:val="24"/>
-        </w:rPr>
-        <w:t>segunda</w:t>
-      </w:r>
-      <w:r>
-        <w:rPr>
-          <w:rFonts w:ascii="Calibri" w:hAnsi="Calibri" w:cs="Calibri"/>
-          <w:sz w:val="24"/>
-          <w:szCs w:val="24"/>
-        </w:rPr>
-        <w:t xml:space="preserve"> aba da sua pasta de trabalho do Excel</w:t>
+        <w:t>Além de responder crie esta planilha na segunda aba da sua pasta de trabalho do Excel</w:t>
       </w:r>
     </w:p>
     <w:p>
@@ -621,57 +525,15 @@
           <w:sz w:val="24"/>
           <w:szCs w:val="24"/>
         </w:rPr>
-        <w:t>3</w:t>
-      </w:r>
-      <w:r>
-        <w:rPr>
-          <w:rFonts w:ascii="Calibri,Bold" w:hAnsi="Calibri,Bold" w:cs="Calibri,Bold"/>
-          <w:b/>
-          <w:bCs/>
-          <w:sz w:val="24"/>
-          <w:szCs w:val="24"/>
-        </w:rPr>
-        <w:t xml:space="preserve">) </w:t>
-      </w:r>
-      <w:r>
-        <w:rPr>
-          <w:rFonts w:ascii="Calibri" w:hAnsi="Calibri" w:cs="Calibri"/>
-          <w:sz w:val="24"/>
-          <w:szCs w:val="24"/>
-        </w:rPr>
-        <w:t>Numa planilha eletrônica suponha os valores numéricos 1,2,3,4 e 5 armazenados nas células A1, A2,</w:t>
-      </w:r>
-      <w:r>
-        <w:rPr>
-          <w:rFonts w:ascii="Calibri" w:hAnsi="Calibri" w:cs="Calibri"/>
-          <w:sz w:val="24"/>
-          <w:szCs w:val="24"/>
-        </w:rPr>
-        <w:t xml:space="preserve"> </w:t>
-      </w:r>
-      <w:r>
-        <w:rPr>
-          <w:rFonts w:ascii="Calibri" w:hAnsi="Calibri" w:cs="Calibri"/>
-          <w:sz w:val="24"/>
-          <w:szCs w:val="24"/>
-        </w:rPr>
-        <w:t>A3, A4 e A5 respectivamente. Qual o valor resultante na célula A6, caso esta contenha a função</w:t>
-      </w:r>
-      <w:r>
-        <w:rPr>
-          <w:rFonts w:ascii="Calibri" w:hAnsi="Calibri" w:cs="Calibri"/>
-          <w:sz w:val="24"/>
-          <w:szCs w:val="24"/>
-        </w:rPr>
-        <w:t xml:space="preserve"> </w:t>
-      </w:r>
-      <w:r>
-        <w:rPr>
-          <w:rFonts w:ascii="Calibri" w:hAnsi="Calibri" w:cs="Calibri"/>
-          <w:sz w:val="24"/>
-          <w:szCs w:val="24"/>
-        </w:rPr>
-        <w:t>=SE(</w:t>
+        <w:t xml:space="preserve">3) </w:t>
+      </w:r>
+      <w:r>
+        <w:rPr>
+          <w:rFonts w:ascii="Calibri" w:hAnsi="Calibri" w:cs="Calibri"/>
+          <w:sz w:val="24"/>
+          <w:szCs w:val="24"/>
+        </w:rPr>
+        <w:t>Numa planilha eletrônica suponha os valores numéricos 1,2,3,4 e 5 armazenados nas células A1, A2, A3, A4 e A5 respectivamente. Qual o valor resultante na célula A6, caso esta contenha a função =SE(</w:t>
       </w:r>
       <w:proofErr w:type="gramStart"/>
       <w:r>
@@ -807,49 +669,17 @@
           <w:sz w:val="24"/>
           <w:szCs w:val="24"/>
         </w:rPr>
-        <w:t xml:space="preserve">Além de responder crie esta planilha na </w:t>
-      </w:r>
-      <w:r>
-        <w:rPr>
-          <w:rFonts w:ascii="Calibri" w:hAnsi="Calibri" w:cs="Calibri"/>
-          <w:sz w:val="24"/>
-          <w:szCs w:val="24"/>
-        </w:rPr>
-        <w:t>terceira</w:t>
-      </w:r>
-      <w:r>
-        <w:rPr>
-          <w:rFonts w:ascii="Calibri" w:hAnsi="Calibri" w:cs="Calibri"/>
-          <w:sz w:val="24"/>
-          <w:szCs w:val="24"/>
-        </w:rPr>
-        <w:t xml:space="preserve"> aba da sua pasta de trabalho do Excel</w:t>
-      </w:r>
-      <w:r>
-        <w:rPr>
-          <w:rFonts w:ascii="Calibri" w:hAnsi="Calibri" w:cs="Calibri"/>
-          <w:sz w:val="24"/>
-          <w:szCs w:val="24"/>
-        </w:rPr>
-        <w:t>.</w:t>
-      </w:r>
-    </w:p>
-    <w:p>
-      <w:pPr>
-        <w:rPr>
-          <w:rFonts w:ascii="Calibri" w:hAnsi="Calibri" w:cs="Calibri"/>
-          <w:sz w:val="24"/>
-          <w:szCs w:val="24"/>
-        </w:rPr>
-      </w:pPr>
-      <w:r>
-        <w:rPr>
-          <w:rFonts w:ascii="Calibri" w:hAnsi="Calibri" w:cs="Calibri"/>
-          <w:sz w:val="24"/>
-          <w:szCs w:val="24"/>
-        </w:rPr>
-        <w:t>Ao concluir estes três exercícios salve sua pasta de trabalho e envie juntamente com as respostas.</w:t>
-      </w:r>
+        <w:t>Além de responder crie esta planilha na terceira aba da sua pasta de trabalho do Excel.</w:t>
+      </w:r>
+    </w:p>
+    <w:p>
+      <w:pPr>
+        <w:rPr>
+          <w:rFonts w:ascii="Calibri" w:hAnsi="Calibri" w:cs="Calibri"/>
+          <w:sz w:val="24"/>
+          <w:szCs w:val="24"/>
+        </w:rPr>
+      </w:pPr>
     </w:p>
     <w:sectPr>
       <w:pgSz w:w="11906" w:h="16838"/>

</xml_diff>